<commit_message>
Updated syllabus, ST schedule, new post
</commit_message>
<xml_diff>
--- a/files/2014-2015 Syllabus.docx
+++ b/files/2014-2015 Syllabus.docx
@@ -4,6 +4,12 @@
   <w:body>
     <w:p>
       <w:pPr>
+        <w:pBdr>
+          <w:top w:val="double" w:sz="4" w:space="1" w:color="auto"/>
+          <w:left w:val="double" w:sz="4" w:space="4" w:color="auto"/>
+          <w:bottom w:val="double" w:sz="4" w:space="1" w:color="auto"/>
+          <w:right w:val="double" w:sz="4" w:space="4" w:color="auto"/>
+        </w:pBdr>
         <w:jc w:val="center"/>
         <w:rPr>
           <w:rFonts w:ascii="Helvetica" w:eastAsia="Times New Roman" w:hAnsi="Helvetica"/>
@@ -22,6 +28,12 @@
     </w:p>
     <w:p>
       <w:pPr>
+        <w:pBdr>
+          <w:top w:val="double" w:sz="4" w:space="1" w:color="auto"/>
+          <w:left w:val="double" w:sz="4" w:space="4" w:color="auto"/>
+          <w:bottom w:val="double" w:sz="4" w:space="1" w:color="auto"/>
+          <w:right w:val="double" w:sz="4" w:space="4" w:color="auto"/>
+        </w:pBdr>
         <w:jc w:val="center"/>
         <w:rPr>
           <w:rFonts w:ascii="Helvetica" w:eastAsia="Times New Roman" w:hAnsi="Helvetica"/>
@@ -58,6 +70,12 @@
     </w:p>
     <w:p>
       <w:pPr>
+        <w:pBdr>
+          <w:top w:val="double" w:sz="4" w:space="1" w:color="auto"/>
+          <w:left w:val="double" w:sz="4" w:space="4" w:color="auto"/>
+          <w:bottom w:val="double" w:sz="4" w:space="1" w:color="auto"/>
+          <w:right w:val="double" w:sz="4" w:space="4" w:color="auto"/>
+        </w:pBdr>
         <w:jc w:val="center"/>
         <w:rPr>
           <w:rFonts w:ascii="Helvetica" w:eastAsia="Times New Roman" w:hAnsi="Helvetica"/>
@@ -78,6 +96,12 @@
     </w:p>
     <w:p>
       <w:pPr>
+        <w:pBdr>
+          <w:top w:val="double" w:sz="4" w:space="1" w:color="auto"/>
+          <w:left w:val="double" w:sz="4" w:space="4" w:color="auto"/>
+          <w:bottom w:val="double" w:sz="4" w:space="1" w:color="auto"/>
+          <w:right w:val="double" w:sz="4" w:space="4" w:color="auto"/>
+        </w:pBdr>
         <w:jc w:val="center"/>
         <w:rPr>
           <w:rFonts w:ascii="Helvetica" w:eastAsia="Times New Roman" w:hAnsi="Helvetica"/>
@@ -92,6 +116,12 @@
     </w:p>
     <w:p>
       <w:pPr>
+        <w:pBdr>
+          <w:top w:val="double" w:sz="4" w:space="1" w:color="auto"/>
+          <w:left w:val="double" w:sz="4" w:space="4" w:color="auto"/>
+          <w:bottom w:val="double" w:sz="4" w:space="1" w:color="auto"/>
+          <w:right w:val="double" w:sz="4" w:space="4" w:color="auto"/>
+        </w:pBdr>
         <w:jc w:val="center"/>
         <w:rPr>
           <w:rFonts w:ascii="Helvetica" w:eastAsia="Times New Roman" w:hAnsi="Helvetica"/>
@@ -106,6 +136,12 @@
     </w:p>
     <w:p>
       <w:pPr>
+        <w:pBdr>
+          <w:top w:val="double" w:sz="4" w:space="1" w:color="auto"/>
+          <w:left w:val="double" w:sz="4" w:space="4" w:color="auto"/>
+          <w:bottom w:val="double" w:sz="4" w:space="1" w:color="auto"/>
+          <w:right w:val="double" w:sz="4" w:space="4" w:color="auto"/>
+        </w:pBdr>
         <w:jc w:val="center"/>
         <w:rPr>
           <w:rFonts w:ascii="Helvetica" w:eastAsia="Times New Roman" w:hAnsi="Helvetica"/>
@@ -120,6 +156,12 @@
     </w:p>
     <w:p>
       <w:pPr>
+        <w:pBdr>
+          <w:top w:val="double" w:sz="4" w:space="1" w:color="auto"/>
+          <w:left w:val="double" w:sz="4" w:space="4" w:color="auto"/>
+          <w:bottom w:val="double" w:sz="4" w:space="1" w:color="auto"/>
+          <w:right w:val="double" w:sz="4" w:space="4" w:color="auto"/>
+        </w:pBdr>
         <w:jc w:val="center"/>
         <w:rPr>
           <w:rFonts w:ascii="Helvetica" w:eastAsia="Times New Roman" w:hAnsi="Helvetica"/>
@@ -619,6 +661,8 @@
             </w:r>
           </w:p>
         </w:tc>
+        <w:bookmarkStart w:id="0" w:name="_GoBack"/>
+        <w:bookmarkEnd w:id="0"/>
       </w:tr>
       <w:tr>
         <w:trPr>
@@ -3578,8 +3622,6 @@
               </w:rPr>
               <w:t>Opening - 15</w:t>
             </w:r>
-            <w:bookmarkStart w:id="0" w:name="_GoBack"/>
-            <w:bookmarkEnd w:id="0"/>
           </w:p>
         </w:tc>
         <w:tc>
@@ -5616,7 +5658,13 @@
             <w:cnfStyle w:val="001000000000" w:firstRow="0" w:lastRow="0" w:firstColumn="1" w:lastColumn="0" w:oddVBand="0" w:evenVBand="0" w:oddHBand="0" w:evenHBand="0" w:firstRowFirstColumn="0" w:firstRowLastColumn="0" w:lastRowFirstColumn="0" w:lastRowLastColumn="0"/>
             <w:tcW w:w="3461" w:type="dxa"/>
           </w:tcPr>
-          <w:p/>
+          <w:p>
+            <w:pPr>
+              <w:rPr>
+                <w:rFonts w:ascii="Times New Roman" w:hAnsi="Times New Roman" w:cs="Times New Roman"/>
+              </w:rPr>
+            </w:pPr>
+          </w:p>
         </w:tc>
         <w:tc>
           <w:tcPr>
@@ -5628,7 +5676,7 @@
               <w:cnfStyle w:val="000000010000" w:firstRow="0" w:lastRow="0" w:firstColumn="0" w:lastColumn="0" w:oddVBand="0" w:evenVBand="0" w:oddHBand="0" w:evenHBand="1" w:firstRowFirstColumn="0" w:firstRowLastColumn="0" w:lastRowFirstColumn="0" w:lastRowLastColumn="0"/>
             </w:pPr>
             <w:r>
-              <w:t>Sat</w:t>
+              <w:t>Sun</w:t>
             </w:r>
           </w:p>
         </w:tc>
@@ -5642,7 +5690,7 @@
               <w:cnfStyle w:val="000000010000" w:firstRow="0" w:lastRow="0" w:firstColumn="0" w:lastColumn="0" w:oddVBand="0" w:evenVBand="0" w:oddHBand="0" w:evenHBand="1" w:firstRowFirstColumn="0" w:firstRowLastColumn="0" w:lastRowFirstColumn="0" w:lastRowLastColumn="0"/>
             </w:pPr>
             <w:r>
-              <w:t>20</w:t>
+              <w:t>21</w:t>
             </w:r>
           </w:p>
         </w:tc>
@@ -5656,16 +5704,7 @@
               <w:cnfStyle w:val="000000010000" w:firstRow="0" w:lastRow="0" w:firstColumn="0" w:lastColumn="0" w:oddVBand="0" w:evenVBand="0" w:oddHBand="0" w:evenHBand="1" w:firstRowFirstColumn="0" w:firstRowLastColumn="0" w:lastRowFirstColumn="0" w:lastRowLastColumn="0"/>
             </w:pPr>
             <w:r>
-              <w:t xml:space="preserve">Possible </w:t>
-            </w:r>
-            <w:r>
-              <w:t xml:space="preserve">AUO </w:t>
-            </w:r>
-            <w:r>
-              <w:t>Picnic</w:t>
-            </w:r>
-            <w:r>
-              <w:t>/Community Project</w:t>
+              <w:t>*Official Rehearsal Attendance Begins</w:t>
             </w:r>
           </w:p>
         </w:tc>
@@ -5678,6 +5717,9 @@
           <w:tcPr>
             <w:cnfStyle w:val="001000000000" w:firstRow="0" w:lastRow="0" w:firstColumn="1" w:lastColumn="0" w:oddVBand="0" w:evenVBand="0" w:oddHBand="0" w:evenHBand="0" w:firstRowFirstColumn="0" w:firstRowLastColumn="0" w:lastRowFirstColumn="0" w:lastRowLastColumn="0"/>
             <w:tcW w:w="3461" w:type="dxa"/>
+            <w:tcBorders>
+              <w:bottom w:val="single" w:sz="18" w:space="0" w:color="auto"/>
+            </w:tcBorders>
           </w:tcPr>
           <w:p>
             <w:pPr>
@@ -5690,6 +5732,9 @@
         <w:tc>
           <w:tcPr>
             <w:tcW w:w="696" w:type="dxa"/>
+            <w:tcBorders>
+              <w:bottom w:val="single" w:sz="18" w:space="0" w:color="auto"/>
+            </w:tcBorders>
           </w:tcPr>
           <w:p>
             <w:pPr>
@@ -5704,6 +5749,9 @@
         <w:tc>
           <w:tcPr>
             <w:tcW w:w="696" w:type="dxa"/>
+            <w:tcBorders>
+              <w:bottom w:val="single" w:sz="18" w:space="0" w:color="auto"/>
+            </w:tcBorders>
           </w:tcPr>
           <w:p>
             <w:pPr>
@@ -5711,13 +5759,16 @@
               <w:cnfStyle w:val="000000100000" w:firstRow="0" w:lastRow="0" w:firstColumn="0" w:lastColumn="0" w:oddVBand="0" w:evenVBand="0" w:oddHBand="1" w:evenHBand="0" w:firstRowFirstColumn="0" w:firstRowLastColumn="0" w:lastRowFirstColumn="0" w:lastRowLastColumn="0"/>
             </w:pPr>
             <w:r>
-              <w:t>21</w:t>
+              <w:t>28</w:t>
             </w:r>
           </w:p>
         </w:tc>
         <w:tc>
           <w:tcPr>
             <w:tcW w:w="6163" w:type="dxa"/>
+            <w:tcBorders>
+              <w:bottom w:val="single" w:sz="18" w:space="0" w:color="auto"/>
+            </w:tcBorders>
           </w:tcPr>
           <w:p>
             <w:pPr>
@@ -5725,7 +5776,7 @@
               <w:cnfStyle w:val="000000100000" w:firstRow="0" w:lastRow="0" w:firstColumn="0" w:lastColumn="0" w:oddVBand="0" w:evenVBand="0" w:oddHBand="1" w:evenHBand="0" w:firstRowFirstColumn="0" w:firstRowLastColumn="0" w:lastRowFirstColumn="0" w:lastRowLastColumn="0"/>
             </w:pPr>
             <w:r>
-              <w:t>*Official Rehearsal Attendance Begins</w:t>
+              <w:t xml:space="preserve">*Last Day to Join for the semester </w:t>
             </w:r>
           </w:p>
         </w:tc>
@@ -5739,22 +5790,25 @@
             <w:cnfStyle w:val="001000000000" w:firstRow="0" w:lastRow="0" w:firstColumn="1" w:lastColumn="0" w:oddVBand="0" w:evenVBand="0" w:oddHBand="0" w:evenHBand="0" w:firstRowFirstColumn="0" w:firstRowLastColumn="0" w:lastRowFirstColumn="0" w:lastRowLastColumn="0"/>
             <w:tcW w:w="3461" w:type="dxa"/>
             <w:tcBorders>
-              <w:bottom w:val="single" w:sz="18" w:space="0" w:color="auto"/>
+              <w:top w:val="single" w:sz="18" w:space="0" w:color="auto"/>
+              <w:bottom w:val="single" w:sz="6" w:space="0" w:color="auto"/>
             </w:tcBorders>
           </w:tcPr>
           <w:p>
-            <w:pPr>
+            <w:r>
               <w:rPr>
                 <w:rFonts w:ascii="Times New Roman" w:hAnsi="Times New Roman" w:cs="Times New Roman"/>
               </w:rPr>
-            </w:pPr>
+              <w:t>OCTOBER</w:t>
+            </w:r>
           </w:p>
         </w:tc>
         <w:tc>
           <w:tcPr>
             <w:tcW w:w="696" w:type="dxa"/>
             <w:tcBorders>
-              <w:bottom w:val="single" w:sz="18" w:space="0" w:color="auto"/>
+              <w:top w:val="single" w:sz="18" w:space="0" w:color="auto"/>
+              <w:bottom w:val="single" w:sz="6" w:space="0" w:color="auto"/>
             </w:tcBorders>
           </w:tcPr>
           <w:p>
@@ -5763,7 +5817,7 @@
               <w:cnfStyle w:val="000000010000" w:firstRow="0" w:lastRow="0" w:firstColumn="0" w:lastColumn="0" w:oddVBand="0" w:evenVBand="0" w:oddHBand="0" w:evenHBand="1" w:firstRowFirstColumn="0" w:firstRowLastColumn="0" w:lastRowFirstColumn="0" w:lastRowLastColumn="0"/>
             </w:pPr>
             <w:r>
-              <w:t>Sun</w:t>
+              <w:t>Sat</w:t>
             </w:r>
           </w:p>
         </w:tc>
@@ -5771,7 +5825,8 @@
           <w:tcPr>
             <w:tcW w:w="696" w:type="dxa"/>
             <w:tcBorders>
-              <w:bottom w:val="single" w:sz="18" w:space="0" w:color="auto"/>
+              <w:top w:val="single" w:sz="18" w:space="0" w:color="auto"/>
+              <w:bottom w:val="single" w:sz="6" w:space="0" w:color="auto"/>
             </w:tcBorders>
           </w:tcPr>
           <w:p>
@@ -5780,7 +5835,7 @@
               <w:cnfStyle w:val="000000010000" w:firstRow="0" w:lastRow="0" w:firstColumn="0" w:lastColumn="0" w:oddVBand="0" w:evenVBand="0" w:oddHBand="0" w:evenHBand="1" w:firstRowFirstColumn="0" w:firstRowLastColumn="0" w:lastRowFirstColumn="0" w:lastRowLastColumn="0"/>
             </w:pPr>
             <w:r>
-              <w:t>28</w:t>
+              <w:t>04</w:t>
             </w:r>
           </w:p>
         </w:tc>
@@ -5788,7 +5843,8 @@
           <w:tcPr>
             <w:tcW w:w="6163" w:type="dxa"/>
             <w:tcBorders>
-              <w:bottom w:val="single" w:sz="18" w:space="0" w:color="auto"/>
+              <w:top w:val="single" w:sz="18" w:space="0" w:color="auto"/>
+              <w:bottom w:val="single" w:sz="6" w:space="0" w:color="auto"/>
             </w:tcBorders>
           </w:tcPr>
           <w:p>
@@ -5797,7 +5853,7 @@
               <w:cnfStyle w:val="000000010000" w:firstRow="0" w:lastRow="0" w:firstColumn="0" w:lastColumn="0" w:oddVBand="0" w:evenVBand="0" w:oddHBand="0" w:evenHBand="1" w:firstRowFirstColumn="0" w:firstRowLastColumn="0" w:lastRowFirstColumn="0" w:lastRowLastColumn="0"/>
             </w:pPr>
             <w:r>
-              <w:t xml:space="preserve">*Last Day to Join for the semester </w:t>
+              <w:t>AUO Pumpkin Carving/Movie Social (Place/Time TBA)</w:t>
             </w:r>
           </w:p>
         </w:tc>
@@ -5811,7 +5867,7 @@
             <w:cnfStyle w:val="001000000000" w:firstRow="0" w:lastRow="0" w:firstColumn="1" w:lastColumn="0" w:oddVBand="0" w:evenVBand="0" w:oddHBand="0" w:evenHBand="0" w:firstRowFirstColumn="0" w:firstRowLastColumn="0" w:lastRowFirstColumn="0" w:lastRowLastColumn="0"/>
             <w:tcW w:w="3461" w:type="dxa"/>
             <w:tcBorders>
-              <w:top w:val="single" w:sz="18" w:space="0" w:color="auto"/>
+              <w:top w:val="single" w:sz="6" w:space="0" w:color="auto"/>
             </w:tcBorders>
           </w:tcPr>
           <w:p>
@@ -5820,19 +5876,13 @@
                 <w:rFonts w:ascii="Times New Roman" w:hAnsi="Times New Roman" w:cs="Times New Roman"/>
               </w:rPr>
             </w:pPr>
-            <w:r>
-              <w:rPr>
-                <w:rFonts w:ascii="Times New Roman" w:hAnsi="Times New Roman" w:cs="Times New Roman"/>
-              </w:rPr>
-              <w:t>OCTOBER</w:t>
-            </w:r>
           </w:p>
         </w:tc>
         <w:tc>
           <w:tcPr>
             <w:tcW w:w="696" w:type="dxa"/>
             <w:tcBorders>
-              <w:top w:val="single" w:sz="18" w:space="0" w:color="auto"/>
+              <w:top w:val="single" w:sz="6" w:space="0" w:color="auto"/>
             </w:tcBorders>
           </w:tcPr>
           <w:p>
@@ -5849,7 +5899,7 @@
           <w:tcPr>
             <w:tcW w:w="696" w:type="dxa"/>
             <w:tcBorders>
-              <w:top w:val="single" w:sz="18" w:space="0" w:color="auto"/>
+              <w:top w:val="single" w:sz="6" w:space="0" w:color="auto"/>
             </w:tcBorders>
           </w:tcPr>
           <w:p>
@@ -5866,7 +5916,7 @@
           <w:tcPr>
             <w:tcW w:w="6163" w:type="dxa"/>
             <w:tcBorders>
-              <w:top w:val="single" w:sz="18" w:space="0" w:color="auto"/>
+              <w:top w:val="single" w:sz="6" w:space="0" w:color="auto"/>
             </w:tcBorders>
           </w:tcPr>
           <w:p>
@@ -6143,7 +6193,7 @@
               <w:cnfStyle w:val="000000100000" w:firstRow="0" w:lastRow="0" w:firstColumn="0" w:lastColumn="0" w:oddVBand="0" w:evenVBand="0" w:oddHBand="1" w:evenHBand="0" w:firstRowFirstColumn="0" w:firstRowLastColumn="0" w:lastRowFirstColumn="0" w:lastRowLastColumn="0"/>
             </w:pPr>
             <w:r>
-              <w:t>*PSO Outing:</w:t>
+              <w:t>PSO Outing:</w:t>
             </w:r>
             <w:r>
               <w:t xml:space="preserve"> Rachmaninov Isle of Dead/Symphony No. 3</w:t>
@@ -6269,7 +6319,16 @@
               <w:cnfStyle w:val="000000100000" w:firstRow="0" w:lastRow="0" w:firstColumn="0" w:lastColumn="0" w:oddVBand="0" w:evenVBand="0" w:oddHBand="1" w:evenHBand="0" w:firstRowFirstColumn="0" w:firstRowLastColumn="0" w:lastRowFirstColumn="0" w:lastRowLastColumn="0"/>
             </w:pPr>
             <w:r>
-              <w:t>*Location May Change</w:t>
+              <w:t>*</w:t>
+            </w:r>
+            <w:r>
+              <w:t xml:space="preserve">Rehearsal </w:t>
+            </w:r>
+            <w:r>
+              <w:t>Location</w:t>
+            </w:r>
+            <w:r>
+              <w:t xml:space="preserve"> Subject to Change </w:t>
             </w:r>
           </w:p>
         </w:tc>
@@ -6358,7 +6417,7 @@
               <w:cnfStyle w:val="000000100000" w:firstRow="0" w:lastRow="0" w:firstColumn="0" w:lastColumn="0" w:oddVBand="0" w:evenVBand="0" w:oddHBand="1" w:evenHBand="0" w:firstRowFirstColumn="0" w:firstRowLastColumn="0" w:lastRowFirstColumn="0" w:lastRowLastColumn="0"/>
             </w:pPr>
             <w:r>
-              <w:t>TBA</w:t>
+              <w:t>Fri</w:t>
             </w:r>
           </w:p>
         </w:tc>
@@ -6372,7 +6431,7 @@
               <w:cnfStyle w:val="000000100000" w:firstRow="0" w:lastRow="0" w:firstColumn="0" w:lastColumn="0" w:oddVBand="0" w:evenVBand="0" w:oddHBand="1" w:evenHBand="0" w:firstRowFirstColumn="0" w:firstRowLastColumn="0" w:lastRowFirstColumn="0" w:lastRowLastColumn="0"/>
             </w:pPr>
             <w:r>
-              <w:t>TBA</w:t>
+              <w:t>21</w:t>
             </w:r>
           </w:p>
         </w:tc>
@@ -6386,7 +6445,7 @@
               <w:cnfStyle w:val="000000100000" w:firstRow="0" w:lastRow="0" w:firstColumn="0" w:lastColumn="0" w:oddVBand="0" w:evenVBand="0" w:oddHBand="1" w:evenHBand="0" w:firstRowFirstColumn="0" w:firstRowLastColumn="0" w:lastRowFirstColumn="0" w:lastRowLastColumn="0"/>
             </w:pPr>
             <w:r>
-              <w:t>Dress Rehearsal (MM 119 / ACH)</w:t>
+              <w:t>Mandatory Dress Rehearsal – ACH 7:00 – 10:00</w:t>
             </w:r>
           </w:p>
         </w:tc>
@@ -6503,7 +6562,7 @@
               <w:cnfStyle w:val="000000100000" w:firstRow="0" w:lastRow="0" w:firstColumn="0" w:lastColumn="0" w:oddVBand="0" w:evenVBand="0" w:oddHBand="1" w:evenHBand="0" w:firstRowFirstColumn="0" w:firstRowLastColumn="0" w:lastRowFirstColumn="0" w:lastRowLastColumn="0"/>
             </w:pPr>
             <w:r>
-              <w:t>?</w:t>
+              <w:t>TBA</w:t>
             </w:r>
           </w:p>
         </w:tc>
@@ -6520,7 +6579,7 @@
               <w:cnfStyle w:val="000000100000" w:firstRow="0" w:lastRow="0" w:firstColumn="0" w:lastColumn="0" w:oddVBand="0" w:evenVBand="0" w:oddHBand="1" w:evenHBand="0" w:firstRowFirstColumn="0" w:firstRowLastColumn="0" w:lastRowFirstColumn="0" w:lastRowLastColumn="0"/>
             </w:pPr>
             <w:r>
-              <w:t>?</w:t>
+              <w:t>TBA</w:t>
             </w:r>
           </w:p>
         </w:tc>
@@ -7543,12 +7602,12 @@
           </w:tcPr>
           <w:p>
             <w:pPr>
+              <w:jc w:val="center"/>
               <w:cnfStyle w:val="000000010000" w:firstRow="0" w:lastRow="0" w:firstColumn="0" w:lastColumn="0" w:oddVBand="0" w:evenVBand="0" w:oddHBand="0" w:evenHBand="1" w:firstRowFirstColumn="0" w:firstRowLastColumn="0" w:lastRowFirstColumn="0" w:lastRowLastColumn="0"/>
-              <w:rPr>
-                <w:b/>
-                <w:u w:val="single"/>
-              </w:rPr>
-            </w:pPr>
+            </w:pPr>
+            <w:r>
+              <w:t>AUO Pumpkin Carving/Movie Social (Place/Time TBA)</w:t>
+            </w:r>
           </w:p>
         </w:tc>
       </w:tr>
@@ -7835,14 +7894,9 @@
           </w:tcPr>
           <w:p>
             <w:pPr>
+              <w:jc w:val="center"/>
               <w:cnfStyle w:val="000000010000" w:firstRow="0" w:lastRow="0" w:firstColumn="0" w:lastColumn="0" w:oddVBand="0" w:evenVBand="0" w:oddHBand="0" w:evenHBand="1" w:firstRowFirstColumn="0" w:firstRowLastColumn="0" w:lastRowFirstColumn="0" w:lastRowLastColumn="0"/>
             </w:pPr>
-            <w:r>
-              <w:t>*</w:t>
-            </w:r>
-            <w:r>
-              <w:t xml:space="preserve">Possible </w:t>
-            </w:r>
             <w:r>
               <w:t>PSO Outing</w:t>
             </w:r>
@@ -7967,306 +8021,20 @@
           </w:tcPr>
           <w:p>
             <w:pPr>
+              <w:jc w:val="center"/>
               <w:cnfStyle w:val="000000010000" w:firstRow="0" w:lastRow="0" w:firstColumn="0" w:lastColumn="0" w:oddVBand="0" w:evenVBand="0" w:oddHBand="0" w:evenHBand="1" w:firstRowFirstColumn="0" w:firstRowLastColumn="0" w:lastRowFirstColumn="0" w:lastRowLastColumn="0"/>
             </w:pPr>
-          </w:p>
-        </w:tc>
-      </w:tr>
-      <w:tr>
-        <w:trPr>
-          <w:cnfStyle w:val="000000100000" w:firstRow="0" w:lastRow="0" w:firstColumn="0" w:lastColumn="0" w:oddVBand="0" w:evenVBand="0" w:oddHBand="1" w:evenHBand="0" w:firstRowFirstColumn="0" w:firstRowLastColumn="0" w:lastRowFirstColumn="0" w:lastRowLastColumn="0"/>
-          <w:trHeight w:val="246"/>
-        </w:trPr>
-        <w:tc>
-          <w:tcPr>
-            <w:cnfStyle w:val="001000000000" w:firstRow="0" w:lastRow="0" w:firstColumn="1" w:lastColumn="0" w:oddVBand="0" w:evenVBand="0" w:oddHBand="0" w:evenHBand="0" w:firstRowFirstColumn="0" w:firstRowLastColumn="0" w:lastRowFirstColumn="0" w:lastRowLastColumn="0"/>
-            <w:tcW w:w="3527" w:type="dxa"/>
-            <w:tcBorders>
-              <w:bottom w:val="single" w:sz="4" w:space="0" w:color="auto"/>
-            </w:tcBorders>
-          </w:tcPr>
-          <w:p>
-            <w:pPr>
-              <w:rPr>
-                <w:rFonts w:ascii="Times New Roman" w:hAnsi="Times New Roman" w:cs="Times New Roman"/>
-              </w:rPr>
-            </w:pPr>
-          </w:p>
-        </w:tc>
-        <w:tc>
-          <w:tcPr>
-            <w:tcW w:w="590" w:type="dxa"/>
-            <w:tcBorders>
-              <w:bottom w:val="single" w:sz="4" w:space="0" w:color="auto"/>
-            </w:tcBorders>
-          </w:tcPr>
-          <w:p>
-            <w:pPr>
-              <w:jc w:val="center"/>
-              <w:cnfStyle w:val="000000100000" w:firstRow="0" w:lastRow="0" w:firstColumn="0" w:lastColumn="0" w:oddVBand="0" w:evenVBand="0" w:oddHBand="1" w:evenHBand="0" w:firstRowFirstColumn="0" w:firstRowLastColumn="0" w:lastRowFirstColumn="0" w:lastRowLastColumn="0"/>
-            </w:pPr>
-            <w:r>
-              <w:t xml:space="preserve">Sun </w:t>
-            </w:r>
-          </w:p>
-        </w:tc>
-        <w:tc>
-          <w:tcPr>
-            <w:tcW w:w="494" w:type="dxa"/>
-            <w:tcBorders>
-              <w:bottom w:val="single" w:sz="4" w:space="0" w:color="auto"/>
-            </w:tcBorders>
-          </w:tcPr>
-          <w:p>
-            <w:pPr>
-              <w:jc w:val="center"/>
-              <w:cnfStyle w:val="000000100000" w:firstRow="0" w:lastRow="0" w:firstColumn="0" w:lastColumn="0" w:oddVBand="0" w:evenVBand="0" w:oddHBand="1" w:evenHBand="0" w:firstRowFirstColumn="0" w:firstRowLastColumn="0" w:lastRowFirstColumn="0" w:lastRowLastColumn="0"/>
-            </w:pPr>
-            <w:r>
-              <w:t>16</w:t>
-            </w:r>
-          </w:p>
-        </w:tc>
-        <w:tc>
-          <w:tcPr>
-            <w:tcW w:w="6405" w:type="dxa"/>
-            <w:tcBorders>
-              <w:bottom w:val="single" w:sz="4" w:space="0" w:color="auto"/>
-            </w:tcBorders>
-          </w:tcPr>
-          <w:p>
-            <w:pPr>
-              <w:jc w:val="center"/>
-              <w:cnfStyle w:val="000000100000" w:firstRow="0" w:lastRow="0" w:firstColumn="0" w:lastColumn="0" w:oddVBand="0" w:evenVBand="0" w:oddHBand="1" w:evenHBand="0" w:firstRowFirstColumn="0" w:firstRowLastColumn="0" w:lastRowFirstColumn="0" w:lastRowLastColumn="0"/>
-            </w:pPr>
-            <w:r>
-              <w:t>Possible Chamber Concert Date</w:t>
-            </w:r>
-            <w:r>
-              <w:t xml:space="preserve"> TBA</w:t>
-            </w:r>
-          </w:p>
-          <w:p>
-            <w:pPr>
-              <w:jc w:val="center"/>
-              <w:cnfStyle w:val="000000100000" w:firstRow="0" w:lastRow="0" w:firstColumn="0" w:lastColumn="0" w:oddVBand="0" w:evenVBand="0" w:oddHBand="1" w:evenHBand="0" w:firstRowFirstColumn="0" w:firstRowLastColumn="0" w:lastRowFirstColumn="0" w:lastRowLastColumn="0"/>
-            </w:pPr>
-            <w:r>
-              <w:t>Location: ACH or Kresge</w:t>
-            </w:r>
-            <w:r>
-              <w:t xml:space="preserve"> Theatre</w:t>
-            </w:r>
-          </w:p>
-        </w:tc>
-      </w:tr>
-      <w:tr>
-        <w:trPr>
-          <w:cnfStyle w:val="000000010000" w:firstRow="0" w:lastRow="0" w:firstColumn="0" w:lastColumn="0" w:oddVBand="0" w:evenVBand="0" w:oddHBand="0" w:evenHBand="1" w:firstRowFirstColumn="0" w:firstRowLastColumn="0" w:lastRowFirstColumn="0" w:lastRowLastColumn="0"/>
-          <w:trHeight w:val="246"/>
-        </w:trPr>
-        <w:tc>
-          <w:tcPr>
-            <w:cnfStyle w:val="001000000000" w:firstRow="0" w:lastRow="0" w:firstColumn="1" w:lastColumn="0" w:oddVBand="0" w:evenVBand="0" w:oddHBand="0" w:evenHBand="0" w:firstRowFirstColumn="0" w:firstRowLastColumn="0" w:lastRowFirstColumn="0" w:lastRowLastColumn="0"/>
-            <w:tcW w:w="3527" w:type="dxa"/>
-            <w:tcBorders>
-              <w:top w:val="single" w:sz="4" w:space="0" w:color="auto"/>
-              <w:bottom w:val="single" w:sz="18" w:space="0" w:color="auto"/>
-            </w:tcBorders>
-          </w:tcPr>
-          <w:p/>
-        </w:tc>
-        <w:tc>
-          <w:tcPr>
-            <w:tcW w:w="590" w:type="dxa"/>
-            <w:tcBorders>
-              <w:top w:val="single" w:sz="4" w:space="0" w:color="auto"/>
-              <w:bottom w:val="single" w:sz="18" w:space="0" w:color="auto"/>
-            </w:tcBorders>
-          </w:tcPr>
+            <w:r>
+              <w:t>Fall Chamber Concert</w:t>
+            </w:r>
+          </w:p>
           <w:p>
             <w:pPr>
               <w:jc w:val="center"/>
               <w:cnfStyle w:val="000000010000" w:firstRow="0" w:lastRow="0" w:firstColumn="0" w:lastColumn="0" w:oddVBand="0" w:evenVBand="0" w:oddHBand="0" w:evenHBand="1" w:firstRowFirstColumn="0" w:firstRowLastColumn="0" w:lastRowFirstColumn="0" w:lastRowLastColumn="0"/>
             </w:pPr>
             <w:r>
-              <w:t>Sat</w:t>
-            </w:r>
-          </w:p>
-        </w:tc>
-        <w:tc>
-          <w:tcPr>
-            <w:tcW w:w="494" w:type="dxa"/>
-            <w:tcBorders>
-              <w:top w:val="single" w:sz="4" w:space="0" w:color="auto"/>
-              <w:bottom w:val="single" w:sz="18" w:space="0" w:color="auto"/>
-            </w:tcBorders>
-          </w:tcPr>
-          <w:p>
-            <w:pPr>
-              <w:jc w:val="center"/>
-              <w:cnfStyle w:val="000000010000" w:firstRow="0" w:lastRow="0" w:firstColumn="0" w:lastColumn="0" w:oddVBand="0" w:evenVBand="0" w:oddHBand="0" w:evenHBand="1" w:firstRowFirstColumn="0" w:firstRowLastColumn="0" w:lastRowFirstColumn="0" w:lastRowLastColumn="0"/>
-            </w:pPr>
-            <w:r>
-              <w:t>22</w:t>
-            </w:r>
-          </w:p>
-        </w:tc>
-        <w:tc>
-          <w:tcPr>
-            <w:tcW w:w="6405" w:type="dxa"/>
-            <w:tcBorders>
-              <w:top w:val="single" w:sz="4" w:space="0" w:color="auto"/>
-              <w:bottom w:val="single" w:sz="18" w:space="0" w:color="auto"/>
-            </w:tcBorders>
-          </w:tcPr>
-          <w:p>
-            <w:pPr>
-              <w:jc w:val="center"/>
-              <w:cnfStyle w:val="000000010000" w:firstRow="0" w:lastRow="0" w:firstColumn="0" w:lastColumn="0" w:oddVBand="0" w:evenVBand="0" w:oddHBand="0" w:evenHBand="1" w:firstRowFirstColumn="0" w:firstRowLastColumn="0" w:lastRowFirstColumn="0" w:lastRowLastColumn="0"/>
-            </w:pPr>
-            <w:r>
-              <w:t>Possible Concert Date</w:t>
-            </w:r>
-          </w:p>
-        </w:tc>
-      </w:tr>
-      <w:tr>
-        <w:trPr>
-          <w:cnfStyle w:val="000000100000" w:firstRow="0" w:lastRow="0" w:firstColumn="0" w:lastColumn="0" w:oddVBand="0" w:evenVBand="0" w:oddHBand="1" w:evenHBand="0" w:firstRowFirstColumn="0" w:firstRowLastColumn="0" w:lastRowFirstColumn="0" w:lastRowLastColumn="0"/>
-          <w:trHeight w:val="246"/>
-        </w:trPr>
-        <w:tc>
-          <w:tcPr>
-            <w:cnfStyle w:val="001000000000" w:firstRow="0" w:lastRow="0" w:firstColumn="1" w:lastColumn="0" w:oddVBand="0" w:evenVBand="0" w:oddHBand="0" w:evenHBand="0" w:firstRowFirstColumn="0" w:firstRowLastColumn="0" w:lastRowFirstColumn="0" w:lastRowLastColumn="0"/>
-            <w:tcW w:w="3527" w:type="dxa"/>
-            <w:tcBorders>
-              <w:top w:val="single" w:sz="18" w:space="0" w:color="auto"/>
-            </w:tcBorders>
-          </w:tcPr>
-          <w:p>
-            <w:pPr>
-              <w:rPr>
-                <w:rFonts w:ascii="Times New Roman" w:hAnsi="Times New Roman" w:cs="Times New Roman"/>
-              </w:rPr>
-            </w:pPr>
-            <w:r>
-              <w:rPr>
-                <w:rFonts w:ascii="Times New Roman" w:hAnsi="Times New Roman" w:cs="Times New Roman"/>
-              </w:rPr>
-              <w:t>DECEMBER</w:t>
-            </w:r>
-          </w:p>
-        </w:tc>
-        <w:tc>
-          <w:tcPr>
-            <w:tcW w:w="590" w:type="dxa"/>
-            <w:tcBorders>
-              <w:top w:val="single" w:sz="18" w:space="0" w:color="auto"/>
-            </w:tcBorders>
-          </w:tcPr>
-          <w:p>
-            <w:pPr>
-              <w:jc w:val="center"/>
-              <w:cnfStyle w:val="000000100000" w:firstRow="0" w:lastRow="0" w:firstColumn="0" w:lastColumn="0" w:oddVBand="0" w:evenVBand="0" w:oddHBand="1" w:evenHBand="0" w:firstRowFirstColumn="0" w:firstRowLastColumn="0" w:lastRowFirstColumn="0" w:lastRowLastColumn="0"/>
-            </w:pPr>
-            <w:r>
-              <w:t>Sat</w:t>
-            </w:r>
-          </w:p>
-        </w:tc>
-        <w:tc>
-          <w:tcPr>
-            <w:tcW w:w="494" w:type="dxa"/>
-            <w:tcBorders>
-              <w:top w:val="single" w:sz="18" w:space="0" w:color="auto"/>
-            </w:tcBorders>
-          </w:tcPr>
-          <w:p>
-            <w:pPr>
-              <w:jc w:val="center"/>
-              <w:cnfStyle w:val="000000100000" w:firstRow="0" w:lastRow="0" w:firstColumn="0" w:lastColumn="0" w:oddVBand="0" w:evenVBand="0" w:oddHBand="1" w:evenHBand="0" w:firstRowFirstColumn="0" w:firstRowLastColumn="0" w:lastRowFirstColumn="0" w:lastRowLastColumn="0"/>
-            </w:pPr>
-            <w:r>
-              <w:t>6</w:t>
-            </w:r>
-          </w:p>
-        </w:tc>
-        <w:tc>
-          <w:tcPr>
-            <w:tcW w:w="6405" w:type="dxa"/>
-            <w:tcBorders>
-              <w:top w:val="single" w:sz="18" w:space="0" w:color="auto"/>
-            </w:tcBorders>
-          </w:tcPr>
-          <w:p>
-            <w:pPr>
-              <w:jc w:val="center"/>
-              <w:cnfStyle w:val="000000100000" w:firstRow="0" w:lastRow="0" w:firstColumn="0" w:lastColumn="0" w:oddVBand="0" w:evenVBand="0" w:oddHBand="1" w:evenHBand="0" w:firstRowFirstColumn="0" w:firstRowLastColumn="0" w:lastRowFirstColumn="0" w:lastRowLastColumn="0"/>
-            </w:pPr>
-            <w:r>
-              <w:t>Possible Concert Date</w:t>
-            </w:r>
-          </w:p>
-        </w:tc>
-      </w:tr>
-      <w:tr>
-        <w:trPr>
-          <w:cnfStyle w:val="000000010000" w:firstRow="0" w:lastRow="0" w:firstColumn="0" w:lastColumn="0" w:oddVBand="0" w:evenVBand="0" w:oddHBand="0" w:evenHBand="1" w:firstRowFirstColumn="0" w:firstRowLastColumn="0" w:lastRowFirstColumn="0" w:lastRowLastColumn="0"/>
-          <w:trHeight w:val="246"/>
-        </w:trPr>
-        <w:tc>
-          <w:tcPr>
-            <w:cnfStyle w:val="001000000000" w:firstRow="0" w:lastRow="0" w:firstColumn="1" w:lastColumn="0" w:oddVBand="0" w:evenVBand="0" w:oddHBand="0" w:evenHBand="0" w:firstRowFirstColumn="0" w:firstRowLastColumn="0" w:lastRowFirstColumn="0" w:lastRowLastColumn="0"/>
-            <w:tcW w:w="3527" w:type="dxa"/>
-          </w:tcPr>
-          <w:p>
-            <w:pPr>
-              <w:rPr>
-                <w:rFonts w:ascii="Times New Roman" w:hAnsi="Times New Roman" w:cs="Times New Roman"/>
-              </w:rPr>
-            </w:pPr>
-          </w:p>
-        </w:tc>
-        <w:tc>
-          <w:tcPr>
-            <w:tcW w:w="590" w:type="dxa"/>
-          </w:tcPr>
-          <w:p>
-            <w:pPr>
-              <w:jc w:val="center"/>
-              <w:cnfStyle w:val="000000010000" w:firstRow="0" w:lastRow="0" w:firstColumn="0" w:lastColumn="0" w:oddVBand="0" w:evenVBand="0" w:oddHBand="0" w:evenHBand="1" w:firstRowFirstColumn="0" w:firstRowLastColumn="0" w:lastRowFirstColumn="0" w:lastRowLastColumn="0"/>
-            </w:pPr>
-            <w:r>
-              <w:t>Sun</w:t>
-            </w:r>
-          </w:p>
-        </w:tc>
-        <w:tc>
-          <w:tcPr>
-            <w:tcW w:w="494" w:type="dxa"/>
-          </w:tcPr>
-          <w:p>
-            <w:pPr>
-              <w:jc w:val="center"/>
-              <w:cnfStyle w:val="000000010000" w:firstRow="0" w:lastRow="0" w:firstColumn="0" w:lastColumn="0" w:oddVBand="0" w:evenVBand="0" w:oddHBand="0" w:evenHBand="1" w:firstRowFirstColumn="0" w:firstRowLastColumn="0" w:lastRowFirstColumn="0" w:lastRowLastColumn="0"/>
-            </w:pPr>
-            <w:r>
-              <w:t>7</w:t>
-            </w:r>
-          </w:p>
-        </w:tc>
-        <w:tc>
-          <w:tcPr>
-            <w:tcW w:w="6405" w:type="dxa"/>
-          </w:tcPr>
-          <w:p>
-            <w:pPr>
-              <w:jc w:val="center"/>
-              <w:cnfStyle w:val="000000010000" w:firstRow="0" w:lastRow="0" w:firstColumn="0" w:lastColumn="0" w:oddVBand="0" w:evenVBand="0" w:oddHBand="0" w:evenHBand="1" w:firstRowFirstColumn="0" w:firstRowLastColumn="0" w:lastRowFirstColumn="0" w:lastRowLastColumn="0"/>
-            </w:pPr>
-            <w:r>
-              <w:t>Possible Concert Date</w:t>
+              <w:t>Kresge Theatre – 1:30 – 3:00</w:t>
             </w:r>
           </w:p>
         </w:tc>
@@ -8337,7 +8105,7 @@
         <w:rPr>
           <w:b/>
         </w:rPr>
-        <w:t>(DATE, TIME)</w:t>
+        <w:t>Saturday, November 15 – 1:30 p.m.</w:t>
       </w:r>
     </w:p>
     <w:p>
@@ -8357,7 +8125,7 @@
         <w:rPr>
           <w:b/>
         </w:rPr>
-        <w:t>LOCATION</w:t>
+        <w:t>Kresge Theatre - CFA</w:t>
       </w:r>
     </w:p>
     <w:p>
@@ -8629,6 +8397,38 @@
     </w:p>
     <w:p>
       <w:pPr>
+        <w:rPr>
+          <w:b/>
+          <w:u w:val="single"/>
+        </w:rPr>
+      </w:pPr>
+    </w:p>
+    <w:p>
+      <w:pPr>
+        <w:rPr>
+          <w:b/>
+          <w:u w:val="single"/>
+        </w:rPr>
+      </w:pPr>
+    </w:p>
+    <w:p>
+      <w:pPr>
+        <w:rPr>
+          <w:b/>
+          <w:u w:val="single"/>
+        </w:rPr>
+      </w:pPr>
+    </w:p>
+    <w:p>
+      <w:pPr>
+        <w:rPr>
+          <w:b/>
+          <w:u w:val="single"/>
+        </w:rPr>
+      </w:pPr>
+    </w:p>
+    <w:p>
+      <w:pPr>
         <w:jc w:val="center"/>
         <w:rPr>
           <w:b/>
@@ -8754,6 +8554,12 @@
           <w:b/>
         </w:rPr>
       </w:pPr>
+      <w:r>
+        <w:rPr>
+          <w:b/>
+        </w:rPr>
+        <w:t>Schedule is subject to Change</w:t>
+      </w:r>
     </w:p>
     <w:tbl>
       <w:tblPr>
@@ -11012,7 +10818,19 @@
         <w:tab/>
       </w:r>
     </w:p>
-    <w:p/>
+    <w:p>
+      <w:pPr>
+        <w:rPr>
+          <w:b/>
+        </w:rPr>
+      </w:pPr>
+      <w:r>
+        <w:rPr>
+          <w:b/>
+        </w:rPr>
+        <w:t>Schedule is Subject to Change</w:t>
+      </w:r>
+    </w:p>
     <w:tbl>
       <w:tblPr>
         <w:tblStyle w:val="LightGrid"/>
@@ -12639,7 +12457,7 @@
         <w:rStyle w:val="PageNumber"/>
         <w:noProof/>
       </w:rPr>
-      <w:t>8</w:t>
+      <w:t>6</w:t>
     </w:r>
     <w:r>
       <w:rPr>
@@ -14341,7 +14159,7 @@
 </file>
 
 <file path=customXml/itemProps1.xml><?xml version="1.0" encoding="utf-8"?>
-<ds:datastoreItem xmlns:ds="http://schemas.openxmlformats.org/officeDocument/2006/customXml" ds:itemID="{DDC0ADE0-0F38-3C4A-ACD2-395956EC99F7}">
+<ds:datastoreItem xmlns:ds="http://schemas.openxmlformats.org/officeDocument/2006/customXml" ds:itemID="{F5318923-AB83-8449-92F9-1A74D1ECCA8F}">
   <ds:schemaRefs>
     <ds:schemaRef ds:uri="http://schemas.openxmlformats.org/officeDocument/2006/bibliography"/>
   </ds:schemaRefs>

</xml_diff>